<commit_message>
Updates & Errors Preventions
</commit_message>
<xml_diff>
--- a/Book Project/ספר פרויקט - AV (אוהד גיפס).docx
+++ b/Book Project/ספר פרויקט - AV (אוהד גיפס).docx
@@ -688,7 +688,7 @@
           <w:lang w:bidi="he-IL"/>
         </w:rPr>
         <w:drawing>
-          <wp:anchor distT="0" distB="0" distL="114300" distR="114300" simplePos="0" relativeHeight="251658240" behindDoc="0" locked="0" layoutInCell="1" allowOverlap="1" wp14:anchorId="790078CD" wp14:editId="416527FA">
+          <wp:anchor distT="0" distB="0" distL="114300" distR="114300" simplePos="0" relativeHeight="251658240" behindDoc="0" locked="0" layoutInCell="1" allowOverlap="1" wp14:anchorId="790078CD" wp14:editId="2574701F">
             <wp:simplePos x="0" y="0"/>
             <wp:positionH relativeFrom="margin">
               <wp:align>right</wp:align>
@@ -2530,7 +2530,7 @@
           <w:noProof/>
         </w:rPr>
         <w:drawing>
-          <wp:anchor distT="0" distB="0" distL="114300" distR="114300" simplePos="0" relativeHeight="251659264" behindDoc="0" locked="0" layoutInCell="1" allowOverlap="1" wp14:anchorId="6B27778F" wp14:editId="4C0A477B">
+          <wp:anchor distT="0" distB="0" distL="114300" distR="114300" simplePos="0" relativeHeight="251659264" behindDoc="0" locked="0" layoutInCell="1" allowOverlap="1" wp14:anchorId="6B27778F" wp14:editId="4563EC7E">
             <wp:simplePos x="0" y="0"/>
             <wp:positionH relativeFrom="margin">
               <wp:posOffset>270344</wp:posOffset>
@@ -3178,12 +3178,14 @@
         </w:rPr>
         <w:t xml:space="preserve">האנטי וירוס הראשון שנוצר להתמודד עם וירוסים שונים היה </w:t>
       </w:r>
+      <w:proofErr w:type="spellStart"/>
       <w:r>
         <w:rPr>
           <w:lang w:bidi="he-IL"/>
         </w:rPr>
         <w:t>AntiVir</w:t>
       </w:r>
+      <w:proofErr w:type="spellEnd"/>
       <w:r>
         <w:rPr>
           <w:rFonts w:hint="cs"/>
@@ -3644,14 +3646,6 @@
       <w:pPr>
         <w:bidi/>
         <w:rPr>
-          <w:lang w:bidi="he-IL"/>
-        </w:rPr>
-      </w:pPr>
-    </w:p>
-    <w:p>
-      <w:pPr>
-        <w:bidi/>
-        <w:rPr>
           <w:rtl/>
           <w:lang w:bidi="he-IL"/>
         </w:rPr>
@@ -3693,7 +3687,6 @@
       <w:pPr>
         <w:bidi/>
         <w:rPr>
-          <w:rtl/>
           <w:lang w:bidi="he-IL"/>
         </w:rPr>
       </w:pPr>
@@ -3718,7 +3711,31 @@
           <w:rtl/>
           <w:lang w:bidi="he-IL"/>
         </w:rPr>
-        <w:t xml:space="preserve"> כיום סוג זיהוי זה אינו מספיק לוירוסים של היום כי רבים מהם יודעים להתחמק מסריקות אלו. וגם ניתן לחזות מתקפות שהיו אבל וירוסים חדשים לא ניתן למצוא.</w:t>
+        <w:t xml:space="preserve"> כיום סוג זיהוי זה אינו מספיק </w:t>
+      </w:r>
+      <w:r>
+        <w:rPr>
+          <w:rFonts w:hint="cs"/>
+          <w:rtl/>
+          <w:lang w:bidi="he-IL"/>
+        </w:rPr>
+        <w:t>לווירוסי</w:t>
+      </w:r>
+      <w:r>
+        <w:rPr>
+          <w:rFonts w:hint="eastAsia"/>
+          <w:rtl/>
+          <w:lang w:bidi="he-IL"/>
+        </w:rPr>
+        <w:t>ם</w:t>
+      </w:r>
+      <w:r>
+        <w:rPr>
+          <w:rFonts w:hint="cs"/>
+          <w:rtl/>
+          <w:lang w:bidi="he-IL"/>
+        </w:rPr>
+        <w:t xml:space="preserve"> של היום כי רבים מהם יודעים להתחמק מסריקות אלו. וגם ניתן לחזות מתקפות שהיו אבל וירוסים חדשים לא ניתן למצוא.</w:t>
       </w:r>
       <w:r>
         <w:rPr>
@@ -3733,7 +3750,6 @@
       <w:pPr>
         <w:bidi/>
         <w:rPr>
-          <w:rtl/>
           <w:lang w:bidi="he-IL"/>
         </w:rPr>
       </w:pPr>
@@ -3760,15 +3776,6 @@
         </w:rPr>
         <w:t xml:space="preserve"> שונים. </w:t>
       </w:r>
-    </w:p>
-    <w:p>
-      <w:pPr>
-        <w:bidi/>
-        <w:rPr>
-          <w:rtl/>
-          <w:lang w:bidi="he-IL"/>
-        </w:rPr>
-      </w:pPr>
     </w:p>
     <w:p>
       <w:pPr>
@@ -4000,7 +4007,25 @@
           <w:rtl/>
           <w:lang w:bidi="he-IL"/>
         </w:rPr>
-        <w:t xml:space="preserve">פונקציית הגיבוב פותחה על ידי רונלד ריבסט ב-1991 והחליפה את </w:t>
+        <w:t xml:space="preserve">פונקציית הגיבוב פותחה על ידי רונלד </w:t>
+      </w:r>
+      <w:proofErr w:type="spellStart"/>
+      <w:r>
+        <w:rPr>
+          <w:rFonts w:hint="cs"/>
+          <w:rtl/>
+          <w:lang w:bidi="he-IL"/>
+        </w:rPr>
+        <w:t>ריבסט</w:t>
+      </w:r>
+      <w:proofErr w:type="spellEnd"/>
+      <w:r>
+        <w:rPr>
+          <w:rFonts w:hint="cs"/>
+          <w:rtl/>
+          <w:lang w:bidi="he-IL"/>
+        </w:rPr>
+        <w:t xml:space="preserve"> ב-1991 והחליפה את </w:t>
       </w:r>
       <w:r>
         <w:rPr>
@@ -4040,7 +4065,25 @@
           <w:rtl/>
           <w:lang w:bidi="he-IL"/>
         </w:rPr>
-        <w:t>פונקציית הגיבוב לוקחת הודעה באורך לא מוגדר ו"מתמצת: אותו לאורך של 128 סיביות בבסיס הקסדצימלית (בסיס 16)</w:t>
+        <w:t xml:space="preserve">פונקציית הגיבוב לוקחת הודעה באורך לא מוגדר ו"מתמצת: אותו לאורך של 128 סיביות בבסיס </w:t>
+      </w:r>
+      <w:proofErr w:type="spellStart"/>
+      <w:r>
+        <w:rPr>
+          <w:rFonts w:hint="cs"/>
+          <w:rtl/>
+          <w:lang w:bidi="he-IL"/>
+        </w:rPr>
+        <w:t>הקסדצימלית</w:t>
+      </w:r>
+      <w:proofErr w:type="spellEnd"/>
+      <w:r>
+        <w:rPr>
+          <w:rFonts w:hint="cs"/>
+          <w:rtl/>
+          <w:lang w:bidi="he-IL"/>
+        </w:rPr>
+        <w:t xml:space="preserve"> (בסיס 16)</w:t>
       </w:r>
     </w:p>
     <w:p>
@@ -4068,13 +4111,13 @@
           <w:lang w:bidi="he-IL"/>
         </w:rPr>
         <w:drawing>
-          <wp:anchor distT="0" distB="0" distL="114300" distR="114300" simplePos="0" relativeHeight="251665408" behindDoc="0" locked="0" layoutInCell="1" allowOverlap="1" wp14:anchorId="319A20EB" wp14:editId="7A1B7F1C">
+          <wp:anchor distT="0" distB="0" distL="114300" distR="114300" simplePos="0" relativeHeight="251665408" behindDoc="0" locked="0" layoutInCell="1" allowOverlap="1" wp14:anchorId="319A20EB" wp14:editId="678505CF">
             <wp:simplePos x="0" y="0"/>
             <wp:positionH relativeFrom="margin">
-              <wp:align>left</wp:align>
+              <wp:align>right</wp:align>
             </wp:positionH>
             <wp:positionV relativeFrom="paragraph">
-              <wp:posOffset>1362854</wp:posOffset>
+              <wp:posOffset>1304188</wp:posOffset>
             </wp:positionV>
             <wp:extent cx="5274310" cy="1136650"/>
             <wp:effectExtent l="0" t="0" r="2540" b="6350"/>
@@ -4138,7 +4181,25 @@
           <w:rtl/>
           <w:lang w:bidi="he-IL"/>
         </w:rPr>
-        <w:t xml:space="preserve"> הוא מקבל קלט ומחלק אותו תחליה לאורך של 512 סיביות אותם מעבד אחד אחרי השני. תחילה מתרחשת ריפוד כלומר גורמים לקלט להיות באורך של 448 מודולו 512 סיביות.</w:t>
+        <w:t xml:space="preserve"> הוא מקבל קלט ומחלק אותו תחליה לאורך של 512 סיביות אותם מעבד אחד אחרי השני. תחילה מתרחשת ריפוד כלומר גורמים לקלט להיות באורך של 448 </w:t>
+      </w:r>
+      <w:proofErr w:type="spellStart"/>
+      <w:r>
+        <w:rPr>
+          <w:rFonts w:hint="cs"/>
+          <w:rtl/>
+          <w:lang w:bidi="he-IL"/>
+        </w:rPr>
+        <w:t>מודולו</w:t>
+      </w:r>
+      <w:proofErr w:type="spellEnd"/>
+      <w:r>
+        <w:rPr>
+          <w:rFonts w:hint="cs"/>
+          <w:rtl/>
+          <w:lang w:bidi="he-IL"/>
+        </w:rPr>
+        <w:t xml:space="preserve"> 512 סיביות.</w:t>
       </w:r>
       <w:r>
         <w:rPr>
@@ -4337,6 +4398,10 @@
         <w:spacing w:line="360" w:lineRule="auto"/>
       </w:pPr>
       <w:r>
+        <w:rPr>
+          <w:b/>
+          <w:bCs/>
+        </w:rPr>
         <w:t>AV_GUI.py / AV_GUI_UI.ui</w:t>
       </w:r>
       <w:r>
@@ -4369,6 +4434,13 @@
         </w:rPr>
         <w:t xml:space="preserve"> ומשמשת כמקשרת בין המשתמש למערכת מאחורי הקלעים.</w:t>
       </w:r>
+    </w:p>
+    <w:p>
+      <w:pPr>
+        <w:pStyle w:val="a9"/>
+        <w:spacing w:line="360" w:lineRule="auto"/>
+        <w:ind w:left="360"/>
+      </w:pPr>
     </w:p>
     <w:p>
       <w:pPr>
@@ -4380,11 +4452,17 @@
         <w:spacing w:line="360" w:lineRule="auto"/>
       </w:pPr>
       <w:r>
+        <w:rPr>
+          <w:b/>
+          <w:bCs/>
+        </w:rPr>
         <w:t>GUI_Setup.py</w:t>
       </w:r>
       <w:r>
         <w:rPr>
           <w:rFonts w:hint="cs"/>
+          <w:b/>
+          <w:bCs/>
           <w:rtl/>
         </w:rPr>
         <w:t xml:space="preserve"> </w:t>
@@ -4432,6 +4510,13 @@
         </w:rPr>
         <w:t xml:space="preserve"> אבל כשקוראים לו בקובץ המרכזי הוא מפעיל כל הדברים.</w:t>
       </w:r>
+    </w:p>
+    <w:p>
+      <w:pPr>
+        <w:pStyle w:val="a9"/>
+        <w:spacing w:line="360" w:lineRule="auto"/>
+        <w:ind w:left="360"/>
+      </w:pPr>
     </w:p>
     <w:p>
       <w:pPr>
@@ -4443,6 +4528,10 @@
         <w:spacing w:line="360" w:lineRule="auto"/>
       </w:pPr>
       <w:r>
+        <w:rPr>
+          <w:b/>
+          <w:bCs/>
+        </w:rPr>
         <w:t>AV.py</w:t>
       </w:r>
       <w:r>
@@ -4475,6 +4564,11 @@
         </w:rPr>
         <w:t xml:space="preserve"> של הפרויקט הוא מחבר בין כל הקבצים המשניים למערכת המרכזית ודרכו מפעילים את הפרויקט.</w:t>
       </w:r>
+    </w:p>
+    <w:p>
+      <w:pPr>
+        <w:bidi/>
+      </w:pPr>
     </w:p>
     <w:p>
       <w:pPr>
@@ -4484,17 +4578,19 @@
           <w:numId w:val="5"/>
         </w:numPr>
         <w:spacing w:line="360" w:lineRule="auto"/>
-        <w:rPr>
-          <w:rFonts w:hint="cs"/>
-          <w:rtl/>
-        </w:rPr>
-      </w:pPr>
-      <w:r>
+      </w:pPr>
+      <w:r>
+        <w:rPr>
+          <w:b/>
+          <w:bCs/>
+        </w:rPr>
         <w:t>PE_ML.py</w:t>
       </w:r>
       <w:r>
         <w:rPr>
           <w:rFonts w:hint="cs"/>
+          <w:b/>
+          <w:bCs/>
           <w:rtl/>
         </w:rPr>
         <w:t xml:space="preserve"> </w:t>
@@ -4511,6 +4607,1011 @@
           <w:rtl/>
         </w:rPr>
         <w:t xml:space="preserve"> קובץ זה הוא אחראי לבצע את הסריקה על פי התנהגות</w:t>
+      </w:r>
+      <w:r>
+        <w:t>.</w:t>
+      </w:r>
+      <w:r>
+        <w:rPr>
+          <w:rFonts w:hint="cs"/>
+          <w:rtl/>
+        </w:rPr>
+        <w:t xml:space="preserve"> בתוכה היא מצבעת את הסריקות לכל קובץ מסוג </w:t>
+      </w:r>
+      <w:r>
+        <w:t>EXE</w:t>
+      </w:r>
+      <w:r>
+        <w:rPr>
+          <w:rFonts w:hint="cs"/>
+          <w:rtl/>
+        </w:rPr>
+        <w:t xml:space="preserve"> באמצעות הנותנים שמקבלת ובאמצעות למידת מכונה מסוג</w:t>
+      </w:r>
+      <w:r>
+        <w:t xml:space="preserve"> </w:t>
+      </w:r>
+      <w:r>
+        <w:rPr>
+          <w:rFonts w:cs="Arial"/>
+          <w:rtl/>
+        </w:rPr>
+        <w:t>סיווג יער אקראי</w:t>
+      </w:r>
+      <w:r>
+        <w:rPr>
+          <w:rFonts w:hint="cs"/>
+          <w:rtl/>
+        </w:rPr>
+        <w:t>.</w:t>
+      </w:r>
+    </w:p>
+    <w:p>
+      <w:pPr>
+        <w:pStyle w:val="a9"/>
+        <w:rPr>
+          <w:rFonts w:hint="cs"/>
+          <w:rtl/>
+        </w:rPr>
+      </w:pPr>
+    </w:p>
+    <w:p>
+      <w:pPr>
+        <w:pStyle w:val="a9"/>
+        <w:numPr>
+          <w:ilvl w:val="0"/>
+          <w:numId w:val="5"/>
+        </w:numPr>
+        <w:spacing w:line="360" w:lineRule="auto"/>
+      </w:pPr>
+      <w:r>
+        <w:rPr>
+          <w:b/>
+          <w:bCs/>
+        </w:rPr>
+        <w:t>Virus_Signature_Detection.dll</w:t>
+      </w:r>
+      <w:r>
+        <w:rPr>
+          <w:rFonts w:hint="cs"/>
+          <w:b/>
+          <w:bCs/>
+          <w:rtl/>
+        </w:rPr>
+        <w:t xml:space="preserve"> </w:t>
+      </w:r>
+      <w:r>
+        <w:rPr>
+          <w:rtl/>
+        </w:rPr>
+        <w:t>–</w:t>
+      </w:r>
+      <w:r>
+        <w:rPr>
+          <w:rFonts w:hint="cs"/>
+          <w:rtl/>
+        </w:rPr>
+        <w:t xml:space="preserve"> ה-</w:t>
+      </w:r>
+      <w:r>
+        <w:t>DLL</w:t>
+      </w:r>
+      <w:r>
+        <w:rPr>
+          <w:rFonts w:hint="cs"/>
+          <w:rtl/>
+        </w:rPr>
+        <w:t xml:space="preserve"> הזה נכתב בשפת </w:t>
+      </w:r>
+      <w:r>
+        <w:t>C++</w:t>
+      </w:r>
+      <w:r>
+        <w:rPr>
+          <w:rFonts w:hint="cs"/>
+          <w:rtl/>
+        </w:rPr>
+        <w:t xml:space="preserve"> והוא אחראי לבצע את הסריקה לפי חתימות. הוא מבצע את הסריקות בצורה מהירה יחסית בגלל שנכתב בשפה זו.</w:t>
+      </w:r>
+    </w:p>
+    <w:p>
+      <w:pPr>
+        <w:pStyle w:val="a9"/>
+        <w:rPr>
+          <w:rFonts w:hint="cs"/>
+          <w:rtl/>
+        </w:rPr>
+      </w:pPr>
+    </w:p>
+    <w:p>
+      <w:pPr>
+        <w:pStyle w:val="a9"/>
+        <w:spacing w:line="360" w:lineRule="auto"/>
+        <w:ind w:left="360"/>
+        <w:rPr>
+          <w:rtl/>
+        </w:rPr>
+      </w:pPr>
+    </w:p>
+    <w:p>
+      <w:pPr>
+        <w:pStyle w:val="a9"/>
+        <w:numPr>
+          <w:ilvl w:val="0"/>
+          <w:numId w:val="5"/>
+        </w:numPr>
+        <w:spacing w:line="360" w:lineRule="auto"/>
+      </w:pPr>
+      <w:r>
+        <w:rPr>
+          <w:b/>
+          <w:bCs/>
+        </w:rPr>
+        <w:lastRenderedPageBreak/>
+        <w:t>VirusHandle.dll</w:t>
+      </w:r>
+      <w:r>
+        <w:rPr>
+          <w:rFonts w:hint="cs"/>
+          <w:rtl/>
+        </w:rPr>
+        <w:t xml:space="preserve"> </w:t>
+      </w:r>
+      <w:r>
+        <w:rPr>
+          <w:rtl/>
+        </w:rPr>
+        <w:t>–</w:t>
+      </w:r>
+      <w:r>
+        <w:rPr>
+          <w:rFonts w:hint="cs"/>
+          <w:rtl/>
+        </w:rPr>
+        <w:t xml:space="preserve"> ה-</w:t>
+      </w:r>
+      <w:r>
+        <w:t xml:space="preserve"> DLL</w:t>
+      </w:r>
+      <w:r>
+        <w:rPr>
+          <w:rFonts w:hint="cs"/>
+          <w:rtl/>
+        </w:rPr>
+        <w:t>הזה אחראי על טיפול בקבצים החשודים כולל בידודם, מחיקתם, חזרתם למקום ותיעוד שלהם במסד נתונים ומצב הנתון (מבודד, נמחק, מורשה).</w:t>
+      </w:r>
+    </w:p>
+    <w:p>
+      <w:pPr>
+        <w:pStyle w:val="a9"/>
+        <w:spacing w:line="360" w:lineRule="auto"/>
+        <w:ind w:left="360"/>
+      </w:pPr>
+    </w:p>
+    <w:p>
+      <w:pPr>
+        <w:pStyle w:val="a9"/>
+        <w:numPr>
+          <w:ilvl w:val="0"/>
+          <w:numId w:val="5"/>
+        </w:numPr>
+        <w:spacing w:line="360" w:lineRule="auto"/>
+      </w:pPr>
+      <w:r>
+        <w:rPr>
+          <w:rFonts w:hint="cs"/>
+          <w:b/>
+          <w:bCs/>
+          <w:rtl/>
+        </w:rPr>
+        <w:t xml:space="preserve">תיקיית </w:t>
+      </w:r>
+      <w:r>
+        <w:rPr>
+          <w:b/>
+          <w:bCs/>
+        </w:rPr>
+        <w:t>DATA</w:t>
+      </w:r>
+      <w:r>
+        <w:rPr>
+          <w:rFonts w:hint="cs"/>
+          <w:rtl/>
+        </w:rPr>
+        <w:t xml:space="preserve"> </w:t>
+      </w:r>
+      <w:r>
+        <w:rPr>
+          <w:rtl/>
+        </w:rPr>
+        <w:t>–</w:t>
+      </w:r>
+      <w:r>
+        <w:rPr>
+          <w:rFonts w:hint="cs"/>
+          <w:rtl/>
+        </w:rPr>
+        <w:t xml:space="preserve"> תיקייה זו מאחסנת את כל הנתונים שהסריקות צריכות בשביל לעבוד וגם את כל הנתונים שהמערכת אוספת בלעדי התיקייה הזו המערכת לא תפעל.</w:t>
+      </w:r>
+      <w:r>
+        <w:rPr>
+          <w:rFonts w:hint="cs"/>
+          <w:rtl/>
+        </w:rPr>
+        <w:t xml:space="preserve"> הסריקה לפי חתימות משתמש במסדי הנתונים: </w:t>
+      </w:r>
+      <w:r>
+        <w:t>VS1,VS2</w:t>
+      </w:r>
+      <w:r>
+        <w:rPr>
+          <w:rFonts w:hint="cs"/>
+          <w:rtl/>
+        </w:rPr>
+        <w:t xml:space="preserve"> והסריקה לפי התנהגות משתמשת במערכי הנתונים מסוג </w:t>
+      </w:r>
+      <w:r>
+        <w:t>CSV</w:t>
+      </w:r>
+      <w:r>
+        <w:rPr>
+          <w:rFonts w:hint="cs"/>
+          <w:rtl/>
+        </w:rPr>
+        <w:t xml:space="preserve"> כדי לקבל מידע בשביל לאמן את מכונת הלמידה.</w:t>
+      </w:r>
+    </w:p>
+    <w:p>
+      <w:pPr>
+        <w:pStyle w:val="a9"/>
+        <w:rPr>
+          <w:rtl/>
+        </w:rPr>
+      </w:pPr>
+    </w:p>
+    <w:p>
+      <w:pPr>
+        <w:spacing w:after="160"/>
+        <w:rPr>
+          <w:rFonts w:asciiTheme="minorHAnsi" w:eastAsiaTheme="minorHAnsi" w:hAnsiTheme="minorHAnsi" w:hint="cs"/>
+          <w:color w:val="auto"/>
+          <w:kern w:val="2"/>
+          <w:rtl/>
+          <w:lang w:bidi="he-IL"/>
+          <w14:ligatures w14:val="standardContextual"/>
+        </w:rPr>
+      </w:pPr>
+      <w:r>
+        <w:rPr>
+          <w:rtl/>
+        </w:rPr>
+        <w:br w:type="page"/>
+      </w:r>
+    </w:p>
+    <w:p>
+      <w:pPr>
+        <w:pStyle w:val="3"/>
+        <w:spacing w:line="360" w:lineRule="auto"/>
+        <w:rPr>
+          <w:rtl/>
+        </w:rPr>
+      </w:pPr>
+      <w:r>
+        <w:rPr>
+          <w:rFonts w:hint="cs"/>
+          <w:rtl/>
+        </w:rPr>
+        <w:lastRenderedPageBreak/>
+        <w:t>אלגוריתמיי</w:t>
+      </w:r>
+      <w:r>
+        <w:rPr>
+          <w:rFonts w:hint="eastAsia"/>
+          <w:rtl/>
+        </w:rPr>
+        <w:t>ם</w:t>
+      </w:r>
+      <w:r>
+        <w:rPr>
+          <w:rFonts w:hint="cs"/>
+          <w:rtl/>
+        </w:rPr>
+        <w:t xml:space="preserve"> עיקריים</w:t>
+      </w:r>
+    </w:p>
+    <w:p>
+      <w:pPr>
+        <w:pStyle w:val="a9"/>
+        <w:numPr>
+          <w:ilvl w:val="0"/>
+          <w:numId w:val="6"/>
+        </w:numPr>
+        <w:spacing w:line="360" w:lineRule="auto"/>
+      </w:pPr>
+      <w:r>
+        <w:rPr>
+          <w:b/>
+          <w:bCs/>
+        </w:rPr>
+        <w:t>scan_files (from AV.py)</w:t>
+      </w:r>
+      <w:r>
+        <w:rPr>
+          <w:rFonts w:hint="cs"/>
+          <w:rtl/>
+        </w:rPr>
+        <w:t xml:space="preserve"> </w:t>
+      </w:r>
+      <w:r>
+        <w:rPr>
+          <w:rtl/>
+        </w:rPr>
+        <w:t>–</w:t>
+      </w:r>
+      <w:r>
+        <w:rPr>
+          <w:rFonts w:hint="cs"/>
+          <w:rtl/>
+        </w:rPr>
+        <w:t xml:space="preserve"> אלגוריתם זה הוא בעצם האלגוריתם הראשי שקורא לביצוע הסריקות ב</w:t>
+      </w:r>
+      <w:r>
+        <w:rPr>
+          <w:rFonts w:hint="cs"/>
+          <w:rtl/>
+        </w:rPr>
+        <w:t xml:space="preserve">מערכת. כאשר לוחצים על כפתור הסריקה ב- </w:t>
+      </w:r>
+      <w:r>
+        <w:t>GUI</w:t>
+      </w:r>
+      <w:r>
+        <w:rPr>
+          <w:rFonts w:hint="cs"/>
+          <w:rtl/>
+        </w:rPr>
+        <w:t xml:space="preserve"> המערכת לוקחת את הכתובת שנבחרה וסופרת כמה קבצים סך הכל עומדים להיסרק לאחר מכן מבצעים את שני סוגי הסריקות בתהליכונים במקביל שלבסוף היא מקבלת מכל סוג את מיקום הקבצים החשודים וסוגם ולאחר מכן מבודדת אותם ומודיע על כך למשתמש ב- </w:t>
+      </w:r>
+      <w:r>
+        <w:t>GUI</w:t>
+      </w:r>
+      <w:r>
+        <w:rPr>
+          <w:rFonts w:hint="cs"/>
+          <w:rtl/>
+        </w:rPr>
+        <w:t>.</w:t>
+      </w:r>
+    </w:p>
+    <w:p>
+      <w:pPr>
+        <w:pStyle w:val="a9"/>
+        <w:spacing w:line="360" w:lineRule="auto"/>
+        <w:ind w:left="360"/>
+      </w:pPr>
+    </w:p>
+    <w:p>
+      <w:pPr>
+        <w:pStyle w:val="a9"/>
+        <w:numPr>
+          <w:ilvl w:val="0"/>
+          <w:numId w:val="6"/>
+        </w:numPr>
+        <w:spacing w:line="360" w:lineRule="auto"/>
+      </w:pPr>
+      <w:bookmarkStart w:id="8" w:name="_Hlk167912199"/>
+      <w:r>
+        <w:rPr>
+          <w:b/>
+          <w:bCs/>
+        </w:rPr>
+        <w:t>multi_models_predict_exe</w:t>
+      </w:r>
+      <w:r>
+        <w:rPr>
+          <w:b/>
+          <w:bCs/>
+        </w:rPr>
+        <w:t xml:space="preserve"> </w:t>
+      </w:r>
+      <w:bookmarkEnd w:id="8"/>
+      <w:r>
+        <w:rPr>
+          <w:b/>
+          <w:bCs/>
+        </w:rPr>
+        <w:t>(from PE_ML.py)</w:t>
+      </w:r>
+      <w:r>
+        <w:rPr>
+          <w:rFonts w:hint="cs"/>
+          <w:rtl/>
+        </w:rPr>
+        <w:t xml:space="preserve"> </w:t>
+      </w:r>
+      <w:r>
+        <w:rPr>
+          <w:rtl/>
+        </w:rPr>
+        <w:t>–</w:t>
+      </w:r>
+      <w:r>
+        <w:rPr>
+          <w:rFonts w:hint="cs"/>
+          <w:rtl/>
+        </w:rPr>
+        <w:t xml:space="preserve"> אלגוריתם זה הוא אלגוריתם הראשי של הזיהוי לפי התנהגות והוא אחראי לקבל מידע של הקבצים. ולהשתמש במכונה המאומנת בשביל לנחש איזה סוג קובץ הוא שישה סוגי וירוס או לא מסוכן. מה שקורה באלגוריתם הזה הוא שנוצרים 4 מכונות שכל אחד מהם לומד חלק אחר של התנהגות של קובץ: </w:t>
+      </w:r>
+      <w:r>
+        <w:t>header, sections, what api functions it uses, dll it used</w:t>
+      </w:r>
+      <w:r>
+        <w:rPr>
+          <w:rFonts w:hint="cs"/>
+          <w:rtl/>
+        </w:rPr>
+        <w:t xml:space="preserve">. ואותו מידע נאסף גם מהקובץ שנבדק והמכונה יודעת לחזות אם בכל אחד מה רוב הסיכויים סוג הקובץ הזה (0 זה לא מסוכן, כל השאר סוגים של וירוסים) ובסוף לוקחים את ארבעת החיזויים ואם יש רוב למספר מסוים כלומר מופיע 3 פעמים לפחות אז החיזוי הסופי יהיה זה אחרת אם מופיע 0 ולא מופיע מספר אחר 3 אז יוחלט כאפס. אם לא מופיע 0 אז הולכים לפי הרוב לדוגמה: אם יש 2 מסוג 1 ואחד מסוג 6 ו4 אז הוא יוחלט כסוג אחד. לאחר בדיקות הוחלט שככה זה הכי מדויק מכוון שיש </w:t>
+      </w:r>
+      <w:r>
+        <w:rPr>
+          <w:rFonts w:hint="cs"/>
+          <w:rtl/>
+        </w:rPr>
+        <w:t>מקרים</w:t>
+      </w:r>
+      <w:r>
+        <w:rPr>
+          <w:rFonts w:hint="cs"/>
+          <w:rtl/>
+        </w:rPr>
+        <w:t xml:space="preserve"> ש</w:t>
+      </w:r>
+      <w:r>
+        <w:rPr>
+          <w:rFonts w:hint="cs"/>
+          <w:rtl/>
+        </w:rPr>
+        <w:t xml:space="preserve">בהם </w:t>
+      </w:r>
+      <w:r>
+        <w:rPr>
+          <w:rFonts w:hint="cs"/>
+          <w:rtl/>
+        </w:rPr>
+        <w:t xml:space="preserve">קובץ מתנהג כמו כמה סוגי </w:t>
+      </w:r>
+      <w:r>
+        <w:rPr>
+          <w:rFonts w:hint="cs"/>
+          <w:rtl/>
+        </w:rPr>
+        <w:t>וירוסים זה בגלל שהתנהגות בחלק מהדברים יכולה להיות דומה ביניהם. וגם להתנהגות של קבצים רגילים יכולה לפעמים להיות מוטעית כווירוס לכן צריך שהיה וודאות במקרה שמופיע 0 כי אז יכול להיות שקשה למודל להבדיל לגמרי.</w:t>
+      </w:r>
+    </w:p>
+    <w:p>
+      <w:pPr>
+        <w:pStyle w:val="a9"/>
+        <w:rPr>
+          <w:rFonts w:hint="cs"/>
+          <w:rtl/>
+        </w:rPr>
+      </w:pPr>
+    </w:p>
+    <w:p>
+      <w:pPr>
+        <w:pStyle w:val="a9"/>
+        <w:numPr>
+          <w:ilvl w:val="0"/>
+          <w:numId w:val="6"/>
+        </w:numPr>
+        <w:spacing w:line="360" w:lineRule="auto"/>
+      </w:pPr>
+      <w:r>
+        <w:rPr>
+          <w:b/>
+          <w:bCs/>
+        </w:rPr>
+        <w:t>PE_Extraction.py</w:t>
+      </w:r>
+      <w:r>
+        <w:rPr>
+          <w:rFonts w:hint="cs"/>
+          <w:rtl/>
+        </w:rPr>
+        <w:t xml:space="preserve"> </w:t>
+      </w:r>
+      <w:r>
+        <w:rPr>
+          <w:rtl/>
+        </w:rPr>
+        <w:t>–</w:t>
+      </w:r>
+      <w:r>
+        <w:rPr>
+          <w:rFonts w:hint="cs"/>
+          <w:rtl/>
+        </w:rPr>
+        <w:t xml:space="preserve"> כל הקובץ הזה הוא אלגוריתם אחד שאחרי להוציא את המידע מהקובץ החדש כלומר באיזה </w:t>
+      </w:r>
+      <w:r>
+        <w:t>DLLs</w:t>
+      </w:r>
+      <w:r>
+        <w:rPr>
+          <w:rFonts w:hint="cs"/>
+          <w:rtl/>
+        </w:rPr>
+        <w:t xml:space="preserve"> הוא משתמש ולאיזה פעולות הוא קורא, גודל של ה- </w:t>
+      </w:r>
+      <w:r>
+        <w:t>HEADER</w:t>
+      </w:r>
+      <w:r>
+        <w:rPr>
+          <w:rFonts w:hint="cs"/>
+          <w:rtl/>
+        </w:rPr>
+        <w:t xml:space="preserve"> שלו ומידע על המקטעים שלו כמו:</w:t>
+      </w:r>
+      <w:r>
+        <w:t xml:space="preserve"> </w:t>
+      </w:r>
+      <w:r>
+        <w:rPr>
+          <w:rFonts w:hint="cs"/>
+          <w:rtl/>
+        </w:rPr>
+        <w:t xml:space="preserve"> </w:t>
+      </w:r>
+      <w:r>
+        <w:t>.text, .data</w:t>
+      </w:r>
+      <w:r>
+        <w:rPr>
+          <w:rFonts w:hint="cs"/>
+          <w:rtl/>
+        </w:rPr>
+        <w:t xml:space="preserve"> כל זה באמצעות הספרייה </w:t>
+      </w:r>
+      <w:r>
+        <w:t>pefile</w:t>
+      </w:r>
+      <w:r>
+        <w:rPr>
+          <w:rFonts w:hint="cs"/>
+          <w:rtl/>
+        </w:rPr>
+        <w:t>. ולבסוף במידע הזה משתמשת הפעולה</w:t>
+      </w:r>
+      <w:r>
+        <w:rPr>
+          <w:rFonts w:cs="Arial" w:hint="cs"/>
+          <w:rtl/>
+        </w:rPr>
+        <w:t xml:space="preserve"> </w:t>
+      </w:r>
+      <w:r>
+        <w:rPr>
+          <w:rFonts w:cs="Arial"/>
+        </w:rPr>
+        <w:t xml:space="preserve"> </w:t>
+      </w:r>
+      <w:r>
+        <w:t>multi_models_predict_exe</w:t>
+      </w:r>
+      <w:r>
+        <w:rPr>
+          <w:rFonts w:hint="cs"/>
+          <w:rtl/>
+        </w:rPr>
+        <w:t>כדי לבצע את החיזוי שלה לגבי הקובץ.</w:t>
+      </w:r>
+    </w:p>
+    <w:p>
+      <w:pPr>
+        <w:pStyle w:val="a9"/>
+        <w:rPr>
+          <w:rFonts w:hint="cs"/>
+          <w:rtl/>
+        </w:rPr>
+      </w:pPr>
+    </w:p>
+    <w:p>
+      <w:pPr>
+        <w:pStyle w:val="a9"/>
+        <w:numPr>
+          <w:ilvl w:val="0"/>
+          <w:numId w:val="6"/>
+        </w:numPr>
+        <w:spacing w:line="360" w:lineRule="auto"/>
+        <w:rPr>
+          <w:rFonts w:hint="cs"/>
+          <w:rtl/>
+        </w:rPr>
+      </w:pPr>
+      <w:r>
+        <w:rPr>
+          <w:b/>
+          <w:bCs/>
+        </w:rPr>
+        <w:t xml:space="preserve">processFiles </w:t>
+      </w:r>
+      <w:bookmarkStart w:id="9" w:name="_Hlk167909208"/>
+      <w:r>
+        <w:rPr>
+          <w:b/>
+          <w:bCs/>
+        </w:rPr>
+        <w:t xml:space="preserve">(from </w:t>
+      </w:r>
+      <w:r>
+        <w:rPr>
+          <w:b/>
+          <w:bCs/>
+        </w:rPr>
+        <w:t>VirusSignature</w:t>
+      </w:r>
+      <w:r>
+        <w:rPr>
+          <w:b/>
+          <w:bCs/>
+        </w:rPr>
+        <w:t>.cpp)</w:t>
+      </w:r>
+      <w:r>
+        <w:rPr>
+          <w:rFonts w:hint="cs"/>
+          <w:rtl/>
+        </w:rPr>
+        <w:t xml:space="preserve"> </w:t>
+      </w:r>
+      <w:bookmarkEnd w:id="9"/>
+      <w:r>
+        <w:rPr>
+          <w:rtl/>
+        </w:rPr>
+        <w:t>–</w:t>
+      </w:r>
+      <w:r>
+        <w:rPr>
+          <w:rFonts w:hint="cs"/>
+          <w:rtl/>
+        </w:rPr>
+        <w:t xml:space="preserve"> פעולה זאת היא הפעולה הראשית של הזיהוי לפי חתימה וזוהי פעולה מסוג רקורסיבית. בה הפעולה מפרקת את התיקיות לקבצים וכל קובץ בודקת אם נמצא במסד הנתונים (כלומר וירוס) אחרי שהעביר את הקובץ ל- </w:t>
+      </w:r>
+      <w:r>
+        <w:t>MD5</w:t>
+      </w:r>
+      <w:r>
+        <w:rPr>
+          <w:rFonts w:hint="cs"/>
+          <w:rtl/>
+        </w:rPr>
+        <w:t>. לבסוף מחזיר מערך שבכל תא יש שני מחרוזות אם מיקומי הקובץ וסוג הווירוס.</w:t>
+      </w:r>
+    </w:p>
+    <w:p>
+      <w:pPr>
+        <w:pStyle w:val="a9"/>
+        <w:numPr>
+          <w:ilvl w:val="0"/>
+          <w:numId w:val="6"/>
+        </w:numPr>
+        <w:spacing w:line="360" w:lineRule="auto"/>
+      </w:pPr>
+      <w:r>
+        <w:rPr>
+          <w:b/>
+          <w:bCs/>
+        </w:rPr>
+        <w:lastRenderedPageBreak/>
+        <w:t>SpecifyVirus</w:t>
+      </w:r>
+      <w:r>
+        <w:rPr>
+          <w:b/>
+          <w:bCs/>
+        </w:rPr>
+        <w:t xml:space="preserve"> </w:t>
+      </w:r>
+      <w:r>
+        <w:rPr>
+          <w:b/>
+          <w:bCs/>
+        </w:rPr>
+        <w:t>(from VirusSignature.cpp)</w:t>
+      </w:r>
+      <w:r>
+        <w:rPr>
+          <w:rFonts w:hint="cs"/>
+          <w:rtl/>
+        </w:rPr>
+        <w:t xml:space="preserve"> </w:t>
+      </w:r>
+      <w:r>
+        <w:rPr>
+          <w:rtl/>
+        </w:rPr>
+        <w:t>–</w:t>
+      </w:r>
+      <w:r>
+        <w:rPr>
+          <w:rFonts w:hint="cs"/>
+          <w:rtl/>
+        </w:rPr>
+        <w:t xml:space="preserve"> זוהי הפעולה שפונה למסדי הנתונים ובעצם מבצעת את הזיהוי הסופי של החתימה של הקבצים החשודים לווירוסים. ולבסוף מחזירה את סוג הווירוס.</w:t>
+      </w:r>
+      <w:r>
+        <w:t xml:space="preserve"> </w:t>
+      </w:r>
+    </w:p>
+    <w:p>
+      <w:pPr>
+        <w:pStyle w:val="a9"/>
+        <w:spacing w:line="360" w:lineRule="auto"/>
+        <w:ind w:left="360"/>
+        <w:rPr>
+          <w:rFonts w:hint="cs"/>
+          <w:rtl/>
+        </w:rPr>
+      </w:pPr>
+    </w:p>
+    <w:p>
+      <w:pPr>
+        <w:pStyle w:val="a9"/>
+        <w:numPr>
+          <w:ilvl w:val="0"/>
+          <w:numId w:val="6"/>
+        </w:numPr>
+        <w:spacing w:line="360" w:lineRule="auto"/>
+        <w:ind w:left="357" w:hanging="357"/>
+      </w:pPr>
+      <w:r>
+        <w:rPr>
+          <w:b/>
+          <w:bCs/>
+        </w:rPr>
+        <w:t>HashFileToMD5</w:t>
+      </w:r>
+      <w:r>
+        <w:t xml:space="preserve"> </w:t>
+      </w:r>
+      <w:r>
+        <w:rPr>
+          <w:b/>
+          <w:bCs/>
+        </w:rPr>
+        <w:t>(from VirusSignature.cpp)</w:t>
+      </w:r>
+      <w:r>
+        <w:rPr>
+          <w:rFonts w:hint="cs"/>
+          <w:rtl/>
+        </w:rPr>
+        <w:t xml:space="preserve"> </w:t>
+      </w:r>
+      <w:r>
+        <w:rPr>
+          <w:rFonts w:hint="cs"/>
+          <w:rtl/>
+        </w:rPr>
+        <w:t xml:space="preserve"> </w:t>
+      </w:r>
+      <w:r>
+        <w:rPr>
+          <w:rtl/>
+        </w:rPr>
+        <w:t>–</w:t>
+      </w:r>
+      <w:r>
+        <w:rPr>
+          <w:rFonts w:hint="cs"/>
+          <w:rtl/>
+        </w:rPr>
+        <w:t xml:space="preserve"> אלגוריתם זה אחראי להפוך כל קובץ ל-</w:t>
+      </w:r>
+      <w:r>
+        <w:t xml:space="preserve"> MD5</w:t>
+      </w:r>
+      <w:r>
+        <w:rPr>
+          <w:rFonts w:hint="cs"/>
+          <w:rtl/>
+        </w:rPr>
+        <w:t xml:space="preserve">ועושה זאת באמצעות ספריית </w:t>
+      </w:r>
+      <w:r>
+        <w:t>OPENSSL</w:t>
+      </w:r>
+      <w:r>
+        <w:rPr>
+          <w:rFonts w:hint="cs"/>
+          <w:rtl/>
+        </w:rPr>
+        <w:t>. בלי אלגוריתם זה אי אפשר לבצע את הסריקה כלל.</w:t>
+      </w:r>
+    </w:p>
+    <w:p>
+      <w:pPr>
+        <w:pStyle w:val="a9"/>
+        <w:spacing w:line="360" w:lineRule="auto"/>
+        <w:ind w:left="357"/>
+      </w:pPr>
+    </w:p>
+    <w:p>
+      <w:pPr>
+        <w:pStyle w:val="a9"/>
+        <w:numPr>
+          <w:ilvl w:val="0"/>
+          <w:numId w:val="6"/>
+        </w:numPr>
+        <w:spacing w:line="360" w:lineRule="auto"/>
+        <w:ind w:left="357" w:hanging="357"/>
+      </w:pPr>
+      <w:r>
+        <w:rPr>
+          <w:b/>
+          <w:bCs/>
+        </w:rPr>
+        <w:t>quarantinefile</w:t>
+      </w:r>
+      <w:r>
+        <w:rPr>
+          <w:b/>
+          <w:bCs/>
+        </w:rPr>
+        <w:t xml:space="preserve"> (from </w:t>
+      </w:r>
+      <w:r>
+        <w:rPr>
+          <w:b/>
+          <w:bCs/>
+        </w:rPr>
+        <w:t>VirusHandle.cpp</w:t>
+      </w:r>
+      <w:r>
+        <w:rPr>
+          <w:b/>
+          <w:bCs/>
+        </w:rPr>
+        <w:t>)</w:t>
+      </w:r>
+      <w:r>
+        <w:rPr>
+          <w:rFonts w:hint="cs"/>
+          <w:rtl/>
+        </w:rPr>
+        <w:t xml:space="preserve"> </w:t>
+      </w:r>
+      <w:r>
+        <w:rPr>
+          <w:rtl/>
+        </w:rPr>
+        <w:t>–</w:t>
+      </w:r>
+      <w:r>
+        <w:rPr>
+          <w:rFonts w:hint="cs"/>
+          <w:rtl/>
+        </w:rPr>
+        <w:t xml:space="preserve"> זו הפונקציה האחראית לבודד את כל הקבצים החשודים ולשמור אותם במסד הנתונים. מה שהפונקציה עושה זה בעצם מעתיקה את הקובץ לתיקייה המבודדת ומוחקת את הקובץ מהמקום הקיים. בנוסף היא שומרת את המיקום הישן והחדש שלו במסד הנתונים ככה שכאשר צריך למחוק או להחזיר את הקובץ למקום נדע לאן.</w:t>
+      </w:r>
+    </w:p>
+    <w:p>
+      <w:pPr>
+        <w:pStyle w:val="a9"/>
+        <w:rPr>
+          <w:rFonts w:hint="cs"/>
+          <w:rtl/>
+        </w:rPr>
+      </w:pPr>
+    </w:p>
+    <w:p>
+      <w:pPr>
+        <w:pStyle w:val="a9"/>
+        <w:numPr>
+          <w:ilvl w:val="0"/>
+          <w:numId w:val="6"/>
+        </w:numPr>
+        <w:spacing w:line="360" w:lineRule="auto"/>
+        <w:ind w:left="357" w:hanging="357"/>
+      </w:pPr>
+      <w:r>
+        <w:rPr>
+          <w:b/>
+          <w:bCs/>
+        </w:rPr>
+        <w:t>class AV_Application</w:t>
+      </w:r>
+      <w:r>
+        <w:rPr>
+          <w:b/>
+          <w:bCs/>
+        </w:rPr>
+        <w:t xml:space="preserve"> (from GUI_Setup.py)</w:t>
+      </w:r>
+      <w:r>
+        <w:rPr>
+          <w:rFonts w:hint="cs"/>
+          <w:b/>
+          <w:bCs/>
+          <w:rtl/>
+        </w:rPr>
+        <w:t xml:space="preserve"> </w:t>
+      </w:r>
+      <w:r>
+        <w:rPr>
+          <w:rtl/>
+        </w:rPr>
+        <w:t>–</w:t>
+      </w:r>
+      <w:r>
+        <w:rPr>
+          <w:rFonts w:hint="cs"/>
+          <w:rtl/>
+        </w:rPr>
+        <w:t xml:space="preserve"> בעצם זה האלגוריתם המרכזי של הממשק הפרויקט בשנייה שיוצרים משתנה ממנו מערכת הפעלה מתחילה. בתוכו מוגדרות הפעולות לכל הכפתורים מלבד כפתור הסריקה שפעולתו מוגדרת מחוץ למחלקה הזאת. בלי החלק הזה הממשק לא יעבוד והמשתמש לא יוכל להפעיל את הפרויקט (לסרוק ולטפל בקבצים.)</w:t>
+      </w:r>
+    </w:p>
+    <w:p>
+      <w:pPr>
+        <w:pStyle w:val="a9"/>
+        <w:rPr>
+          <w:rFonts w:hint="cs"/>
+          <w:rtl/>
+        </w:rPr>
+      </w:pPr>
+    </w:p>
+    <w:p>
+      <w:pPr>
+        <w:pStyle w:val="a9"/>
+        <w:numPr>
+          <w:ilvl w:val="0"/>
+          <w:numId w:val="6"/>
+        </w:numPr>
+        <w:spacing w:line="360" w:lineRule="auto"/>
+        <w:ind w:left="357" w:hanging="357"/>
+        <w:rPr>
+          <w:rFonts w:hint="cs"/>
+          <w:rtl/>
+        </w:rPr>
+      </w:pPr>
+      <w:r>
+        <w:rPr>
+          <w:b/>
+          <w:bCs/>
+        </w:rPr>
+        <w:t>class Threat_UI</w:t>
+      </w:r>
+      <w:r>
+        <w:t xml:space="preserve"> </w:t>
+      </w:r>
+      <w:r>
+        <w:rPr>
+          <w:b/>
+          <w:bCs/>
+        </w:rPr>
+        <w:t>(from GUI_Setup.py)</w:t>
+      </w:r>
+      <w:r>
+        <w:rPr>
+          <w:rFonts w:hint="cs"/>
+          <w:rtl/>
+        </w:rPr>
+        <w:t xml:space="preserve"> </w:t>
+      </w:r>
+      <w:r>
+        <w:rPr>
+          <w:rtl/>
+        </w:rPr>
+        <w:t>–</w:t>
+      </w:r>
+      <w:r>
+        <w:rPr>
+          <w:rFonts w:hint="cs"/>
+          <w:rtl/>
+        </w:rPr>
+        <w:t xml:space="preserve"> עוד חלק חשוב מאוד לממשק המשתמש. כאשר קובץ נמצא כחשוד נוצר יישומון בשבילו שם כתוב שמו, סוג הווירוס, סטטוס שלו (מבודד, הוסר, מורשה) ושני כפתורים אחד מחיקה ואחד אישור ברגע שאחד הכפתורים נלחצו הם מבוטלים והיא אפשר לבצע את הפעולות האחרות כולל לבודד שוב פעם. כל עוד שום כפתור לא נלחץ הקובץ נשאר מבודד.</w:t>
       </w:r>
     </w:p>
     <w:p>
@@ -5082,7 +6183,7 @@
   <w:abstractNum w:abstractNumId="3" w15:restartNumberingAfterBreak="0">
     <w:nsid w:val="468A570E"/>
     <w:multiLevelType w:val="hybridMultilevel"/>
-    <w:tmpl w:val="D5B2B48E"/>
+    <w:tmpl w:val="3836BC7E"/>
     <w:lvl w:ilvl="0" w:tplc="04090001">
       <w:start w:val="1"/>
       <w:numFmt w:val="bullet"/>
@@ -5193,6 +6294,119 @@
     </w:lvl>
   </w:abstractNum>
   <w:abstractNum w:abstractNumId="4" w15:restartNumberingAfterBreak="0">
+    <w:nsid w:val="4CB20880"/>
+    <w:multiLevelType w:val="hybridMultilevel"/>
+    <w:tmpl w:val="E6C0D510"/>
+    <w:lvl w:ilvl="0" w:tplc="04090001">
+      <w:start w:val="1"/>
+      <w:numFmt w:val="bullet"/>
+      <w:lvlText w:val=""/>
+      <w:lvlJc w:val="left"/>
+      <w:pPr>
+        <w:ind w:left="360" w:hanging="360"/>
+      </w:pPr>
+      <w:rPr>
+        <w:rFonts w:ascii="Symbol" w:hAnsi="Symbol" w:hint="default"/>
+      </w:rPr>
+    </w:lvl>
+    <w:lvl w:ilvl="1" w:tplc="04090003" w:tentative="1">
+      <w:start w:val="1"/>
+      <w:numFmt w:val="bullet"/>
+      <w:lvlText w:val="o"/>
+      <w:lvlJc w:val="left"/>
+      <w:pPr>
+        <w:ind w:left="1080" w:hanging="360"/>
+      </w:pPr>
+      <w:rPr>
+        <w:rFonts w:ascii="Courier New" w:hAnsi="Courier New" w:cs="Courier New" w:hint="default"/>
+      </w:rPr>
+    </w:lvl>
+    <w:lvl w:ilvl="2" w:tplc="04090005" w:tentative="1">
+      <w:start w:val="1"/>
+      <w:numFmt w:val="bullet"/>
+      <w:lvlText w:val=""/>
+      <w:lvlJc w:val="left"/>
+      <w:pPr>
+        <w:ind w:left="1800" w:hanging="360"/>
+      </w:pPr>
+      <w:rPr>
+        <w:rFonts w:ascii="Wingdings" w:hAnsi="Wingdings" w:hint="default"/>
+      </w:rPr>
+    </w:lvl>
+    <w:lvl w:ilvl="3" w:tplc="04090001" w:tentative="1">
+      <w:start w:val="1"/>
+      <w:numFmt w:val="bullet"/>
+      <w:lvlText w:val=""/>
+      <w:lvlJc w:val="left"/>
+      <w:pPr>
+        <w:ind w:left="2520" w:hanging="360"/>
+      </w:pPr>
+      <w:rPr>
+        <w:rFonts w:ascii="Symbol" w:hAnsi="Symbol" w:hint="default"/>
+      </w:rPr>
+    </w:lvl>
+    <w:lvl w:ilvl="4" w:tplc="04090003" w:tentative="1">
+      <w:start w:val="1"/>
+      <w:numFmt w:val="bullet"/>
+      <w:lvlText w:val="o"/>
+      <w:lvlJc w:val="left"/>
+      <w:pPr>
+        <w:ind w:left="3240" w:hanging="360"/>
+      </w:pPr>
+      <w:rPr>
+        <w:rFonts w:ascii="Courier New" w:hAnsi="Courier New" w:cs="Courier New" w:hint="default"/>
+      </w:rPr>
+    </w:lvl>
+    <w:lvl w:ilvl="5" w:tplc="04090005" w:tentative="1">
+      <w:start w:val="1"/>
+      <w:numFmt w:val="bullet"/>
+      <w:lvlText w:val=""/>
+      <w:lvlJc w:val="left"/>
+      <w:pPr>
+        <w:ind w:left="3960" w:hanging="360"/>
+      </w:pPr>
+      <w:rPr>
+        <w:rFonts w:ascii="Wingdings" w:hAnsi="Wingdings" w:hint="default"/>
+      </w:rPr>
+    </w:lvl>
+    <w:lvl w:ilvl="6" w:tplc="04090001" w:tentative="1">
+      <w:start w:val="1"/>
+      <w:numFmt w:val="bullet"/>
+      <w:lvlText w:val=""/>
+      <w:lvlJc w:val="left"/>
+      <w:pPr>
+        <w:ind w:left="4680" w:hanging="360"/>
+      </w:pPr>
+      <w:rPr>
+        <w:rFonts w:ascii="Symbol" w:hAnsi="Symbol" w:hint="default"/>
+      </w:rPr>
+    </w:lvl>
+    <w:lvl w:ilvl="7" w:tplc="04090003" w:tentative="1">
+      <w:start w:val="1"/>
+      <w:numFmt w:val="bullet"/>
+      <w:lvlText w:val="o"/>
+      <w:lvlJc w:val="left"/>
+      <w:pPr>
+        <w:ind w:left="5400" w:hanging="360"/>
+      </w:pPr>
+      <w:rPr>
+        <w:rFonts w:ascii="Courier New" w:hAnsi="Courier New" w:cs="Courier New" w:hint="default"/>
+      </w:rPr>
+    </w:lvl>
+    <w:lvl w:ilvl="8" w:tplc="04090005" w:tentative="1">
+      <w:start w:val="1"/>
+      <w:numFmt w:val="bullet"/>
+      <w:lvlText w:val=""/>
+      <w:lvlJc w:val="left"/>
+      <w:pPr>
+        <w:ind w:left="6120" w:hanging="360"/>
+      </w:pPr>
+      <w:rPr>
+        <w:rFonts w:ascii="Wingdings" w:hAnsi="Wingdings" w:hint="default"/>
+      </w:rPr>
+    </w:lvl>
+  </w:abstractNum>
+  <w:abstractNum w:abstractNumId="5" w15:restartNumberingAfterBreak="0">
     <w:nsid w:val="517E246D"/>
     <w:multiLevelType w:val="hybridMultilevel"/>
     <w:tmpl w:val="6A2CB3F4"/>
@@ -5312,13 +6526,16 @@
     <w:abstractNumId w:val="1"/>
   </w:num>
   <w:num w:numId="3" w16cid:durableId="702943191">
-    <w:abstractNumId w:val="4"/>
+    <w:abstractNumId w:val="5"/>
   </w:num>
   <w:num w:numId="4" w16cid:durableId="2041936475">
     <w:abstractNumId w:val="2"/>
   </w:num>
   <w:num w:numId="5" w16cid:durableId="789741321">
     <w:abstractNumId w:val="3"/>
+  </w:num>
+  <w:num w:numId="6" w16cid:durableId="1264725820">
+    <w:abstractNumId w:val="4"/>
   </w:num>
 </w:numbering>
 </file>

</xml_diff>